<commit_message>
last modifications to survey in spanglish.... need Jael or JC to translate
</commit_message>
<xml_diff>
--- a/Survey/TURFeffect Survey_3_Spanglish.docx
+++ b/Survey/TURFeffect Survey_3_Spanglish.docx
@@ -4437,9 +4437,8 @@
                 <w:numId w:val="4"/>
               </w:numPr>
               <w:spacing w:before="40" w:after="40"/>
-              <w:ind w:hanging="360"/>
+              <w:ind w:left="367" w:hanging="367"/>
               <w:contextualSpacing/>
-              <w:jc w:val="both"/>
               <w:rPr>
                 <w:rFonts w:ascii="Times New Roman" w:hAnsi="Times New Roman" w:cs="Times New Roman"/>
                 <w:color w:val="auto"/>
@@ -4527,6 +4526,7 @@
           <w:numId w:val="4"/>
         </w:numPr>
         <w:spacing w:after="120" w:line="240" w:lineRule="auto"/>
+        <w:ind w:left="360" w:hanging="360"/>
         <w:rPr>
           <w:rFonts w:ascii="Times New Roman" w:eastAsia="Times New Roman" w:hAnsi="Times New Roman" w:cs="Times New Roman"/>
           <w:color w:val="auto"/>
@@ -4710,8 +4710,6 @@
           <w:lang w:val="es-419"/>
         </w:rPr>
       </w:pPr>
-      <w:bookmarkStart w:id="0" w:name="_GoBack"/>
-      <w:bookmarkEnd w:id="0"/>
     </w:p>
     <w:p>
       <w:pPr>
@@ -4839,12 +4837,13 @@
     </w:p>
     <w:p>
       <w:pPr>
+        <w:pStyle w:val="PargrafodaLista"/>
         <w:numPr>
           <w:ilvl w:val="0"/>
           <w:numId w:val="4"/>
         </w:numPr>
         <w:spacing w:after="0" w:line="240" w:lineRule="auto"/>
-        <w:contextualSpacing/>
+        <w:ind w:left="360" w:hanging="360"/>
         <w:jc w:val="both"/>
         <w:rPr>
           <w:rFonts w:ascii="Times New Roman" w:hAnsi="Times New Roman" w:cs="Times New Roman"/>
@@ -5012,6 +5011,30 @@
           <w:lang w:val="es-419"/>
         </w:rPr>
       </w:pPr>
+    </w:p>
+    <w:p>
+      <w:pPr>
+        <w:pStyle w:val="PargrafodaLista"/>
+        <w:numPr>
+          <w:ilvl w:val="1"/>
+          <w:numId w:val="4"/>
+        </w:numPr>
+        <w:spacing w:line="240" w:lineRule="auto"/>
+        <w:jc w:val="both"/>
+        <w:rPr>
+          <w:rFonts w:ascii="Times New Roman" w:hAnsi="Times New Roman" w:cs="Times New Roman"/>
+          <w:color w:val="auto"/>
+          <w:lang w:val="es-419"/>
+        </w:rPr>
+      </w:pPr>
+      <w:r>
+        <w:rPr>
+          <w:rFonts w:ascii="Times New Roman" w:hAnsi="Times New Roman" w:cs="Times New Roman"/>
+          <w:color w:val="auto"/>
+          <w:lang w:val="es-419"/>
+        </w:rPr>
+        <w:t>¿Cree que se debería involucrar a alguien más en esta toma de decisiones? ¿A quién?</w:t>
+      </w:r>
     </w:p>
     <w:p>
       <w:pPr>
@@ -5025,14 +5048,6 @@
           <w:lang w:val="es-419"/>
         </w:rPr>
       </w:pPr>
-      <w:r>
-        <w:rPr>
-          <w:rFonts w:ascii="Times New Roman" w:hAnsi="Times New Roman" w:cs="Times New Roman"/>
-          <w:color w:val="auto"/>
-          <w:lang w:val="es-419"/>
-        </w:rPr>
-        <w:t>4.1 ¿Cree que se debería involucrar a alguien más en esta toma de decisiones? ¿A quién?</w:t>
-      </w:r>
     </w:p>
     <w:p>
       <w:pPr>
@@ -5051,7 +5066,7 @@
       <w:pPr>
         <w:numPr>
           <w:ilvl w:val="0"/>
-          <w:numId w:val="7"/>
+          <w:numId w:val="11"/>
         </w:numPr>
         <w:spacing w:after="0" w:line="240" w:lineRule="auto"/>
         <w:contextualSpacing/>
@@ -5203,7 +5218,7 @@
       <w:pPr>
         <w:numPr>
           <w:ilvl w:val="0"/>
-          <w:numId w:val="7"/>
+          <w:numId w:val="11"/>
         </w:numPr>
         <w:spacing w:after="0" w:line="240" w:lineRule="auto"/>
         <w:contextualSpacing/>
@@ -5214,23 +5229,29 @@
           <w:lang w:val="es-419"/>
         </w:rPr>
       </w:pPr>
-      <w:commentRangeStart w:id="1"/>
       <w:r>
         <w:rPr>
           <w:rFonts w:ascii="Times New Roman" w:eastAsia="Times New Roman" w:hAnsi="Times New Roman" w:cs="Times New Roman"/>
           <w:color w:val="auto"/>
           <w:lang w:val="es-419"/>
         </w:rPr>
-        <w:t>En una escala de 0 a 5, ¿Cómo calificaría usted la pesca ilegal? 0 = bajo, 5 = alto</w:t>
-      </w:r>
-      <w:commentRangeEnd w:id="1"/>
-      <w:r>
-        <w:rPr>
-          <w:rStyle w:val="Refdecomentrio"/>
-          <w:rFonts w:ascii="Times New Roman" w:hAnsi="Times New Roman" w:cs="Times New Roman"/>
-          <w:color w:val="auto"/>
-        </w:rPr>
-        <w:commentReference w:id="1"/>
+        <w:t>En una escala de 0 a 5, ¿Cómo calificaría usted la pesca ilegal</w:t>
+      </w:r>
+      <w:r>
+        <w:rPr>
+          <w:rFonts w:ascii="Times New Roman" w:eastAsia="Times New Roman" w:hAnsi="Times New Roman" w:cs="Times New Roman"/>
+          <w:color w:val="auto"/>
+          <w:lang w:val="es-419"/>
+        </w:rPr>
+        <w:t xml:space="preserve"> (by illegal gear, effort, área) inside and close to your fishing area</w:t>
+      </w:r>
+      <w:r>
+        <w:rPr>
+          <w:rFonts w:ascii="Times New Roman" w:eastAsia="Times New Roman" w:hAnsi="Times New Roman" w:cs="Times New Roman"/>
+          <w:color w:val="auto"/>
+          <w:lang w:val="es-419"/>
+        </w:rPr>
+        <w:t>? 0 = bajo, 5 = alto</w:t>
       </w:r>
     </w:p>
     <w:p>
@@ -5495,7 +5516,7 @@
       <w:pPr>
         <w:numPr>
           <w:ilvl w:val="0"/>
-          <w:numId w:val="7"/>
+          <w:numId w:val="11"/>
         </w:numPr>
         <w:spacing w:after="0" w:line="240" w:lineRule="auto"/>
         <w:contextualSpacing/>
@@ -5588,9 +5609,64 @@
     </w:p>
     <w:p>
       <w:pPr>
+        <w:spacing w:after="0" w:line="240" w:lineRule="auto"/>
+        <w:ind w:left="720"/>
+        <w:rPr>
+          <w:rFonts w:ascii="Times New Roman" w:hAnsi="Times New Roman" w:cs="Times New Roman"/>
+          <w:color w:val="auto"/>
+          <w:lang w:val="es-419"/>
+        </w:rPr>
+      </w:pPr>
+    </w:p>
+    <w:p>
+      <w:pPr>
+        <w:spacing w:after="0" w:line="240" w:lineRule="auto"/>
+        <w:ind w:left="720"/>
+        <w:rPr>
+          <w:rFonts w:ascii="Times New Roman" w:hAnsi="Times New Roman" w:cs="Times New Roman"/>
+          <w:color w:val="auto"/>
+          <w:lang w:val="es-419"/>
+        </w:rPr>
+      </w:pPr>
+    </w:p>
+    <w:p>
+      <w:pPr>
+        <w:spacing w:after="0" w:line="240" w:lineRule="auto"/>
+        <w:ind w:left="720"/>
+        <w:rPr>
+          <w:rFonts w:ascii="Times New Roman" w:hAnsi="Times New Roman" w:cs="Times New Roman"/>
+          <w:color w:val="auto"/>
+          <w:lang w:val="es-419"/>
+        </w:rPr>
+      </w:pPr>
+    </w:p>
+    <w:p>
+      <w:pPr>
+        <w:spacing w:after="0" w:line="240" w:lineRule="auto"/>
+        <w:ind w:left="720"/>
+        <w:rPr>
+          <w:rFonts w:ascii="Times New Roman" w:hAnsi="Times New Roman" w:cs="Times New Roman"/>
+          <w:color w:val="auto"/>
+          <w:lang w:val="es-419"/>
+        </w:rPr>
+      </w:pPr>
+    </w:p>
+    <w:p>
+      <w:pPr>
+        <w:spacing w:after="0" w:line="240" w:lineRule="auto"/>
+        <w:ind w:left="720"/>
+        <w:rPr>
+          <w:rFonts w:ascii="Times New Roman" w:hAnsi="Times New Roman" w:cs="Times New Roman"/>
+          <w:color w:val="auto"/>
+          <w:lang w:val="es-419"/>
+        </w:rPr>
+      </w:pPr>
+    </w:p>
+    <w:p>
+      <w:pPr>
         <w:numPr>
           <w:ilvl w:val="0"/>
-          <w:numId w:val="7"/>
+          <w:numId w:val="11"/>
         </w:numPr>
         <w:spacing w:after="0" w:line="240" w:lineRule="auto"/>
         <w:contextualSpacing/>
@@ -5726,7 +5802,7 @@
       <w:pPr>
         <w:numPr>
           <w:ilvl w:val="0"/>
-          <w:numId w:val="7"/>
+          <w:numId w:val="11"/>
         </w:numPr>
         <w:spacing w:after="0" w:line="240" w:lineRule="auto"/>
         <w:contextualSpacing/>
@@ -6006,9 +6082,9 @@
               <w:pStyle w:val="PargrafodaLista"/>
               <w:numPr>
                 <w:ilvl w:val="0"/>
-                <w:numId w:val="4"/>
+                <w:numId w:val="12"/>
               </w:numPr>
-              <w:ind w:left="0"/>
+              <w:ind w:left="367" w:hanging="367"/>
               <w:jc w:val="both"/>
               <w:rPr>
                 <w:rFonts w:ascii="Times New Roman" w:hAnsi="Times New Roman" w:cs="Times New Roman"/>
@@ -6364,10 +6440,10 @@
             <w:pPr>
               <w:numPr>
                 <w:ilvl w:val="0"/>
-                <w:numId w:val="4"/>
+                <w:numId w:val="12"/>
               </w:numPr>
               <w:spacing w:after="0" w:line="240" w:lineRule="auto"/>
-              <w:ind w:hanging="360"/>
+              <w:ind w:left="367" w:hanging="367"/>
               <w:contextualSpacing/>
               <w:jc w:val="both"/>
               <w:rPr>
@@ -6767,6 +6843,7 @@
           <w:numId w:val="8"/>
         </w:numPr>
         <w:spacing w:line="240" w:lineRule="auto"/>
+        <w:ind w:left="360" w:hanging="360"/>
         <w:rPr>
           <w:rFonts w:ascii="Times New Roman" w:hAnsi="Times New Roman" w:cs="Times New Roman"/>
           <w:color w:val="auto"/>
@@ -6781,6 +6858,18 @@
         </w:rPr>
         <w:t xml:space="preserve">¿Cómo respondería a los siguientes enunciados? </w:t>
       </w:r>
+    </w:p>
+    <w:p>
+      <w:pPr>
+        <w:pStyle w:val="PargrafodaLista"/>
+        <w:spacing w:line="240" w:lineRule="auto"/>
+        <w:ind w:left="360"/>
+        <w:rPr>
+          <w:rFonts w:ascii="Times New Roman" w:hAnsi="Times New Roman" w:cs="Times New Roman"/>
+          <w:color w:val="auto"/>
+          <w:lang w:val="es-419"/>
+        </w:rPr>
+      </w:pPr>
     </w:p>
     <w:tbl>
       <w:tblPr>
@@ -7084,12 +7173,53 @@
     </w:p>
     <w:p>
       <w:pPr>
+        <w:spacing w:after="120" w:line="240" w:lineRule="auto"/>
+        <w:rPr>
+          <w:rFonts w:ascii="Times New Roman" w:hAnsi="Times New Roman" w:cs="Times New Roman"/>
+          <w:color w:val="auto"/>
+          <w:lang w:val="es-419"/>
+        </w:rPr>
+      </w:pPr>
+    </w:p>
+    <w:p>
+      <w:pPr>
+        <w:spacing w:after="120" w:line="240" w:lineRule="auto"/>
+        <w:rPr>
+          <w:rFonts w:ascii="Times New Roman" w:hAnsi="Times New Roman" w:cs="Times New Roman"/>
+          <w:color w:val="auto"/>
+          <w:lang w:val="es-419"/>
+        </w:rPr>
+      </w:pPr>
+    </w:p>
+    <w:p>
+      <w:pPr>
+        <w:spacing w:after="120" w:line="240" w:lineRule="auto"/>
+        <w:rPr>
+          <w:rFonts w:ascii="Times New Roman" w:hAnsi="Times New Roman" w:cs="Times New Roman"/>
+          <w:color w:val="auto"/>
+          <w:lang w:val="es-419"/>
+        </w:rPr>
+      </w:pPr>
+    </w:p>
+    <w:p>
+      <w:pPr>
+        <w:spacing w:after="120" w:line="240" w:lineRule="auto"/>
+        <w:rPr>
+          <w:rFonts w:ascii="Times New Roman" w:hAnsi="Times New Roman" w:cs="Times New Roman"/>
+          <w:color w:val="auto"/>
+          <w:lang w:val="es-419"/>
+        </w:rPr>
+      </w:pPr>
+    </w:p>
+    <w:p>
+      <w:pPr>
         <w:pStyle w:val="PargrafodaLista"/>
         <w:numPr>
           <w:ilvl w:val="0"/>
           <w:numId w:val="8"/>
         </w:numPr>
         <w:spacing w:line="240" w:lineRule="auto"/>
+        <w:ind w:left="360" w:hanging="360"/>
         <w:rPr>
           <w:rFonts w:ascii="Times New Roman" w:hAnsi="Times New Roman" w:cs="Times New Roman"/>
           <w:color w:val="auto"/>
@@ -7112,7 +7242,7 @@
           <w:numId w:val="8"/>
         </w:numPr>
         <w:spacing w:line="240" w:lineRule="auto"/>
-        <w:ind w:firstLine="0"/>
+        <w:ind w:left="990" w:hanging="558"/>
         <w:contextualSpacing/>
         <w:rPr>
           <w:rFonts w:ascii="Times New Roman" w:hAnsi="Times New Roman" w:cs="Times New Roman"/>
@@ -7682,7 +7812,6 @@
                 <w:color w:val="auto"/>
                 <w:lang w:val="es-419"/>
               </w:rPr>
-              <w:lastRenderedPageBreak/>
               <w:t xml:space="preserve">Abundancia de </w:t>
             </w:r>
             <w:r>
@@ -7775,7 +7904,7 @@
           <w:numId w:val="8"/>
         </w:numPr>
         <w:spacing w:line="240" w:lineRule="auto"/>
-        <w:ind w:firstLine="0"/>
+        <w:ind w:left="990" w:hanging="558"/>
         <w:contextualSpacing/>
         <w:rPr>
           <w:rFonts w:ascii="Times New Roman" w:eastAsia="Times New Roman" w:hAnsi="Times New Roman" w:cs="Times New Roman"/>
@@ -8246,10 +8375,9 @@
       <w:pPr>
         <w:numPr>
           <w:ilvl w:val="1"/>
-          <w:numId w:val="4"/>
+          <w:numId w:val="13"/>
         </w:numPr>
         <w:spacing w:line="240" w:lineRule="auto"/>
-        <w:ind w:firstLine="0"/>
         <w:contextualSpacing/>
         <w:rPr>
           <w:rFonts w:ascii="Times New Roman" w:hAnsi="Times New Roman" w:cs="Times New Roman"/>
@@ -8366,6 +8494,7 @@
           <w:numId w:val="8"/>
         </w:numPr>
         <w:spacing w:line="240" w:lineRule="auto"/>
+        <w:ind w:left="360" w:hanging="360"/>
         <w:jc w:val="both"/>
         <w:rPr>
           <w:rFonts w:ascii="Times New Roman" w:hAnsi="Times New Roman" w:cs="Times New Roman"/>
@@ -8498,6 +8627,7 @@
           <w:numId w:val="8"/>
         </w:numPr>
         <w:spacing w:line="240" w:lineRule="auto"/>
+        <w:ind w:left="360" w:hanging="360"/>
         <w:jc w:val="both"/>
         <w:rPr>
           <w:rFonts w:ascii="Times New Roman" w:hAnsi="Times New Roman" w:cs="Times New Roman"/>
@@ -8608,6 +8738,114 @@
         </w:rPr>
         <w:t xml:space="preserve"> sé</w:t>
       </w:r>
+    </w:p>
+    <w:p>
+      <w:pPr>
+        <w:pStyle w:val="PargrafodaLista"/>
+        <w:spacing w:after="0" w:line="240" w:lineRule="auto"/>
+        <w:ind w:left="360" w:firstLine="360"/>
+        <w:rPr>
+          <w:rFonts w:ascii="Times New Roman" w:hAnsi="Times New Roman" w:cs="Times New Roman"/>
+          <w:color w:val="auto"/>
+          <w:lang w:val="es-419"/>
+        </w:rPr>
+      </w:pPr>
+    </w:p>
+    <w:p>
+      <w:pPr>
+        <w:pStyle w:val="PargrafodaLista"/>
+        <w:spacing w:after="0" w:line="240" w:lineRule="auto"/>
+        <w:ind w:left="360" w:firstLine="360"/>
+        <w:rPr>
+          <w:rFonts w:ascii="Times New Roman" w:hAnsi="Times New Roman" w:cs="Times New Roman"/>
+          <w:color w:val="auto"/>
+          <w:lang w:val="es-419"/>
+        </w:rPr>
+      </w:pPr>
+    </w:p>
+    <w:p>
+      <w:pPr>
+        <w:pStyle w:val="PargrafodaLista"/>
+        <w:spacing w:after="0" w:line="240" w:lineRule="auto"/>
+        <w:ind w:left="360" w:firstLine="360"/>
+        <w:rPr>
+          <w:rFonts w:ascii="Times New Roman" w:hAnsi="Times New Roman" w:cs="Times New Roman"/>
+          <w:color w:val="auto"/>
+          <w:lang w:val="es-419"/>
+        </w:rPr>
+      </w:pPr>
+    </w:p>
+    <w:p>
+      <w:pPr>
+        <w:pStyle w:val="PargrafodaLista"/>
+        <w:spacing w:after="0" w:line="240" w:lineRule="auto"/>
+        <w:ind w:left="360" w:firstLine="360"/>
+        <w:rPr>
+          <w:rFonts w:ascii="Times New Roman" w:hAnsi="Times New Roman" w:cs="Times New Roman"/>
+          <w:color w:val="auto"/>
+          <w:lang w:val="es-419"/>
+        </w:rPr>
+      </w:pPr>
+    </w:p>
+    <w:p>
+      <w:pPr>
+        <w:pStyle w:val="PargrafodaLista"/>
+        <w:spacing w:after="0" w:line="240" w:lineRule="auto"/>
+        <w:ind w:left="360" w:firstLine="360"/>
+        <w:rPr>
+          <w:rFonts w:ascii="Times New Roman" w:hAnsi="Times New Roman" w:cs="Times New Roman"/>
+          <w:color w:val="auto"/>
+          <w:lang w:val="es-419"/>
+        </w:rPr>
+      </w:pPr>
+    </w:p>
+    <w:p>
+      <w:pPr>
+        <w:pStyle w:val="PargrafodaLista"/>
+        <w:spacing w:after="0" w:line="240" w:lineRule="auto"/>
+        <w:ind w:left="360" w:firstLine="360"/>
+        <w:rPr>
+          <w:rFonts w:ascii="Times New Roman" w:hAnsi="Times New Roman" w:cs="Times New Roman"/>
+          <w:color w:val="auto"/>
+          <w:lang w:val="es-419"/>
+        </w:rPr>
+      </w:pPr>
+    </w:p>
+    <w:p>
+      <w:pPr>
+        <w:pStyle w:val="PargrafodaLista"/>
+        <w:spacing w:after="0" w:line="240" w:lineRule="auto"/>
+        <w:ind w:left="360" w:firstLine="360"/>
+        <w:rPr>
+          <w:rFonts w:ascii="Times New Roman" w:hAnsi="Times New Roman" w:cs="Times New Roman"/>
+          <w:color w:val="auto"/>
+          <w:lang w:val="es-419"/>
+        </w:rPr>
+      </w:pPr>
+    </w:p>
+    <w:p>
+      <w:pPr>
+        <w:pStyle w:val="PargrafodaLista"/>
+        <w:spacing w:after="0" w:line="240" w:lineRule="auto"/>
+        <w:ind w:left="360" w:firstLine="360"/>
+        <w:rPr>
+          <w:rFonts w:ascii="Times New Roman" w:hAnsi="Times New Roman" w:cs="Times New Roman"/>
+          <w:color w:val="auto"/>
+          <w:lang w:val="es-419"/>
+        </w:rPr>
+      </w:pPr>
+    </w:p>
+    <w:p>
+      <w:pPr>
+        <w:pStyle w:val="PargrafodaLista"/>
+        <w:spacing w:after="0" w:line="240" w:lineRule="auto"/>
+        <w:ind w:left="360" w:firstLine="360"/>
+        <w:rPr>
+          <w:rFonts w:ascii="Times New Roman" w:hAnsi="Times New Roman" w:cs="Times New Roman"/>
+          <w:color w:val="auto"/>
+          <w:lang w:val="es-419"/>
+        </w:rPr>
+      </w:pPr>
     </w:p>
     <w:p>
       <w:pPr>
@@ -8629,6 +8867,7 @@
           <w:numId w:val="8"/>
         </w:numPr>
         <w:spacing w:line="240" w:lineRule="auto"/>
+        <w:ind w:left="360" w:hanging="360"/>
         <w:rPr>
           <w:rFonts w:ascii="Times New Roman" w:hAnsi="Times New Roman" w:cs="Times New Roman"/>
           <w:color w:val="auto"/>
@@ -9492,12 +9731,15 @@
           <w:numId w:val="8"/>
         </w:numPr>
         <w:spacing w:line="240" w:lineRule="auto"/>
-        <w:rPr>
-          <w:rFonts w:ascii="Times New Roman" w:hAnsi="Times New Roman" w:cs="Times New Roman"/>
-          <w:color w:val="auto"/>
-          <w:lang w:val="es-419"/>
-        </w:rPr>
-      </w:pPr>
+        <w:ind w:left="360" w:hanging="360"/>
+        <w:rPr>
+          <w:rFonts w:ascii="Times New Roman" w:hAnsi="Times New Roman" w:cs="Times New Roman"/>
+          <w:color w:val="auto"/>
+          <w:lang w:val="es-419"/>
+        </w:rPr>
+      </w:pPr>
+      <w:bookmarkStart w:id="0" w:name="_GoBack"/>
+      <w:bookmarkEnd w:id="0"/>
       <w:r>
         <w:rPr>
           <w:rFonts w:ascii="Times New Roman" w:hAnsi="Times New Roman" w:cs="Times New Roman"/>
@@ -9597,7 +9839,7 @@
               </wp:anchor>
             </w:drawing>
           </mc:Choice>
-          <mc:Fallback xmlns:a="http://schemas.openxmlformats.org/drawingml/2006/main" xmlns:w16se="http://schemas.microsoft.com/office/word/2015/wordml/symex" xmlns:cx1="http://schemas.microsoft.com/office/drawing/2015/9/8/chartex" xmlns:cx="http://schemas.microsoft.com/office/drawing/2014/chartex">
+          <mc:Fallback xmlns:cx="http://schemas.microsoft.com/office/drawing/2014/chartex" xmlns:cx1="http://schemas.microsoft.com/office/drawing/2015/9/8/chartex" xmlns:w16se="http://schemas.microsoft.com/office/word/2015/wordml/symex" xmlns:a="http://schemas.openxmlformats.org/drawingml/2006/main">
             <w:pict w14:anchorId="6B8D086A">
               <v:rect id="Rectangle 3" style="position:absolute;margin-left:8.25pt;margin-top:7.8pt;width:479.25pt;height:195pt;z-index:251659264;visibility:visible;mso-wrap-style:square;mso-width-percent:0;mso-height-percent:0;mso-wrap-distance-left:9pt;mso-wrap-distance-top:0;mso-wrap-distance-right:9pt;mso-wrap-distance-bottom:0;mso-position-horizontal:absolute;mso-position-horizontal-relative:text;mso-position-vertical:absolute;mso-position-vertical-relative:text;mso-width-percent:0;mso-height-percent:0;mso-width-relative:page;mso-height-relative:margin;v-text-anchor:middle" o:spid="_x0000_s1026" filled="f" strokecolor="black [3213]" strokeweight="1pt" w14:anchorId="76CA3537" o:gfxdata="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">
                 <v:path arrowok="t"/>
@@ -9662,7 +9904,7 @@
       </w:pPr>
     </w:p>
     <w:sectPr>
-      <w:headerReference w:type="default" r:id="rId9"/>
+      <w:headerReference w:type="default" r:id="rId7"/>
       <w:pgSz w:w="12240" w:h="15840"/>
       <w:pgMar w:top="1440" w:right="1440" w:bottom="1440" w:left="1440" w:header="720" w:footer="720" w:gutter="0"/>
       <w:pgNumType w:start="1"/>
@@ -9672,41 +9914,6 @@
     </w:sectPr>
   </w:body>
 </w:document>
-</file>
-
-<file path=word/comments.xml><?xml version="1.0" encoding="utf-8"?>
-<w:comments xmlns:wpc="http://schemas.microsoft.com/office/word/2010/wordprocessingCanvas" xmlns:mc="http://schemas.openxmlformats.org/markup-compatibility/2006" xmlns:o="urn:schemas-microsoft-com:office:office" xmlns:r="http://schemas.openxmlformats.org/officeDocument/2006/relationships" xmlns:m="http://schemas.openxmlformats.org/officeDocument/2006/math" xmlns:v="urn:schemas-microsoft-com:vml" xmlns:wp14="http://schemas.microsoft.com/office/word/2010/wordprocessingDrawing" xmlns:wp="http://schemas.openxmlformats.org/drawingml/2006/wordprocessingDrawing" xmlns:w10="urn:schemas-microsoft-com:office:word" xmlns:w="http://schemas.openxmlformats.org/wordprocessingml/2006/main" xmlns:w14="http://schemas.microsoft.com/office/word/2010/wordml" xmlns:w15="http://schemas.microsoft.com/office/word/2012/wordml" xmlns:wpg="http://schemas.microsoft.com/office/word/2010/wordprocessingGroup" xmlns:wpi="http://schemas.microsoft.com/office/word/2010/wordprocessingInk" xmlns:wne="http://schemas.microsoft.com/office/word/2006/wordml" xmlns:wps="http://schemas.microsoft.com/office/word/2010/wordprocessingShape" mc:Ignorable="w14 w15 wp14">
-  <w:comment w:id="1" w:author="Caio Faro" w:date="2016-12-01T10:34:00Z" w:initials="CF">
-    <w:p>
-      <w:pPr>
-        <w:pStyle w:val="Textodecomentrio"/>
-      </w:pPr>
-      <w:r>
-        <w:rPr>
-          <w:rStyle w:val="Refdecomentrio"/>
-        </w:rPr>
-        <w:annotationRef/>
-      </w:r>
-      <w:r>
-        <w:t>divide into two questions?</w:t>
-      </w:r>
-    </w:p>
-    <w:p>
-      <w:pPr>
-        <w:pStyle w:val="Textodecomentrio"/>
-      </w:pPr>
-      <w:r>
-        <w:t>explain that effort or illegal gear  also counts</w:t>
-      </w:r>
-    </w:p>
-  </w:comment>
-</w:comments>
-</file>
-
-<file path=word/commentsExtended.xml><?xml version="1.0" encoding="utf-8"?>
-<w15:commentsEx xmlns:wpc="http://schemas.microsoft.com/office/word/2010/wordprocessingCanvas" xmlns:mc="http://schemas.openxmlformats.org/markup-compatibility/2006" xmlns:o="urn:schemas-microsoft-com:office:office" xmlns:r="http://schemas.openxmlformats.org/officeDocument/2006/relationships" xmlns:m="http://schemas.openxmlformats.org/officeDocument/2006/math" xmlns:v="urn:schemas-microsoft-com:vml" xmlns:wp14="http://schemas.microsoft.com/office/word/2010/wordprocessingDrawing" xmlns:wp="http://schemas.openxmlformats.org/drawingml/2006/wordprocessingDrawing" xmlns:w10="urn:schemas-microsoft-com:office:word" xmlns:w="http://schemas.openxmlformats.org/wordprocessingml/2006/main" xmlns:w14="http://schemas.microsoft.com/office/word/2010/wordml" xmlns:w15="http://schemas.microsoft.com/office/word/2012/wordml" xmlns:wpg="http://schemas.microsoft.com/office/word/2010/wordprocessingGroup" xmlns:wpi="http://schemas.microsoft.com/office/word/2010/wordprocessingInk" xmlns:wne="http://schemas.microsoft.com/office/word/2006/wordml" xmlns:wps="http://schemas.microsoft.com/office/word/2010/wordprocessingShape" mc:Ignorable="w14 w15 wp14">
-  <w15:commentEx w15:paraId="3B5E7D59" w15:done="0"/>
-</w15:commentsEx>
 </file>
 
 <file path=word/endnotes.xml><?xml version="1.0" encoding="utf-8"?>
@@ -9912,6 +10119,92 @@
     </w:lvl>
   </w:abstractNum>
   <w:abstractNum w:abstractNumId="1" w15:restartNumberingAfterBreak="0">
+    <w:nsid w:val="16B97763"/>
+    <w:multiLevelType w:val="hybridMultilevel"/>
+    <w:tmpl w:val="DDCEC8CC"/>
+    <w:lvl w:ilvl="0" w:tplc="0409000F">
+      <w:start w:val="1"/>
+      <w:numFmt w:val="decimal"/>
+      <w:lvlText w:val="%1."/>
+      <w:lvlJc w:val="left"/>
+      <w:pPr>
+        <w:ind w:left="360" w:hanging="360"/>
+      </w:pPr>
+    </w:lvl>
+    <w:lvl w:ilvl="1" w:tplc="04090019" w:tentative="1">
+      <w:start w:val="1"/>
+      <w:numFmt w:val="lowerLetter"/>
+      <w:lvlText w:val="%2."/>
+      <w:lvlJc w:val="left"/>
+      <w:pPr>
+        <w:ind w:left="1080" w:hanging="360"/>
+      </w:pPr>
+    </w:lvl>
+    <w:lvl w:ilvl="2" w:tplc="0409001B" w:tentative="1">
+      <w:start w:val="1"/>
+      <w:numFmt w:val="lowerRoman"/>
+      <w:lvlText w:val="%3."/>
+      <w:lvlJc w:val="right"/>
+      <w:pPr>
+        <w:ind w:left="1800" w:hanging="180"/>
+      </w:pPr>
+    </w:lvl>
+    <w:lvl w:ilvl="3" w:tplc="0409000F" w:tentative="1">
+      <w:start w:val="1"/>
+      <w:numFmt w:val="decimal"/>
+      <w:lvlText w:val="%4."/>
+      <w:lvlJc w:val="left"/>
+      <w:pPr>
+        <w:ind w:left="2520" w:hanging="360"/>
+      </w:pPr>
+    </w:lvl>
+    <w:lvl w:ilvl="4" w:tplc="04090019" w:tentative="1">
+      <w:start w:val="1"/>
+      <w:numFmt w:val="lowerLetter"/>
+      <w:lvlText w:val="%5."/>
+      <w:lvlJc w:val="left"/>
+      <w:pPr>
+        <w:ind w:left="3240" w:hanging="360"/>
+      </w:pPr>
+    </w:lvl>
+    <w:lvl w:ilvl="5" w:tplc="0409001B" w:tentative="1">
+      <w:start w:val="1"/>
+      <w:numFmt w:val="lowerRoman"/>
+      <w:lvlText w:val="%6."/>
+      <w:lvlJc w:val="right"/>
+      <w:pPr>
+        <w:ind w:left="3960" w:hanging="180"/>
+      </w:pPr>
+    </w:lvl>
+    <w:lvl w:ilvl="6" w:tplc="0409000F" w:tentative="1">
+      <w:start w:val="1"/>
+      <w:numFmt w:val="decimal"/>
+      <w:lvlText w:val="%7."/>
+      <w:lvlJc w:val="left"/>
+      <w:pPr>
+        <w:ind w:left="4680" w:hanging="360"/>
+      </w:pPr>
+    </w:lvl>
+    <w:lvl w:ilvl="7" w:tplc="04090019" w:tentative="1">
+      <w:start w:val="1"/>
+      <w:numFmt w:val="lowerLetter"/>
+      <w:lvlText w:val="%8."/>
+      <w:lvlJc w:val="left"/>
+      <w:pPr>
+        <w:ind w:left="5400" w:hanging="360"/>
+      </w:pPr>
+    </w:lvl>
+    <w:lvl w:ilvl="8" w:tplc="0409001B" w:tentative="1">
+      <w:start w:val="1"/>
+      <w:numFmt w:val="lowerRoman"/>
+      <w:lvlText w:val="%9."/>
+      <w:lvlJc w:val="right"/>
+      <w:pPr>
+        <w:ind w:left="6120" w:hanging="180"/>
+      </w:pPr>
+    </w:lvl>
+  </w:abstractNum>
+  <w:abstractNum w:abstractNumId="2" w15:restartNumberingAfterBreak="0">
     <w:nsid w:val="172A5FE1"/>
     <w:multiLevelType w:val="multilevel"/>
     <w:tmpl w:val="A0EE4DC2"/>
@@ -10025,7 +10318,7 @@
       </w:rPr>
     </w:lvl>
   </w:abstractNum>
-  <w:abstractNum w:abstractNumId="2" w15:restartNumberingAfterBreak="0">
+  <w:abstractNum w:abstractNumId="3" w15:restartNumberingAfterBreak="0">
     <w:nsid w:val="21626763"/>
     <w:multiLevelType w:val="multilevel"/>
     <w:tmpl w:val="A8E6130A"/>
@@ -10118,17 +10411,17 @@
       </w:pPr>
     </w:lvl>
   </w:abstractNum>
-  <w:abstractNum w:abstractNumId="3" w15:restartNumberingAfterBreak="0">
+  <w:abstractNum w:abstractNumId="4" w15:restartNumberingAfterBreak="0">
     <w:nsid w:val="2D6C4DB3"/>
     <w:multiLevelType w:val="multilevel"/>
-    <w:tmpl w:val="30C2DE30"/>
+    <w:tmpl w:val="B8A8858A"/>
     <w:lvl w:ilvl="0">
-      <w:start w:val="20"/>
+      <w:start w:val="21"/>
       <w:numFmt w:val="decimal"/>
       <w:lvlText w:val="%1."/>
       <w:lvlJc w:val="left"/>
       <w:pPr>
-        <w:ind w:left="360" w:firstLine="0"/>
+        <w:ind w:left="0" w:firstLine="0"/>
       </w:pPr>
       <w:rPr>
         <w:rFonts w:hint="default"/>
@@ -10141,7 +10434,7 @@
       <w:lvlText w:val="%1.%2."/>
       <w:lvlJc w:val="left"/>
       <w:pPr>
-        <w:ind w:left="792" w:firstLine="360"/>
+        <w:ind w:left="432" w:firstLine="360"/>
       </w:pPr>
       <w:rPr>
         <w:rFonts w:hint="default"/>
@@ -10154,7 +10447,7 @@
       <w:lvlText w:val="%1.%2.%3."/>
       <w:lvlJc w:val="left"/>
       <w:pPr>
-        <w:ind w:left="1224" w:firstLine="720"/>
+        <w:ind w:left="864" w:firstLine="720"/>
       </w:pPr>
       <w:rPr>
         <w:rFonts w:hint="default"/>
@@ -10166,7 +10459,7 @@
       <w:lvlText w:val="%1.%2.%3.%4."/>
       <w:lvlJc w:val="left"/>
       <w:pPr>
-        <w:ind w:left="1728" w:firstLine="1080"/>
+        <w:ind w:left="1368" w:firstLine="1080"/>
       </w:pPr>
       <w:rPr>
         <w:rFonts w:hint="default"/>
@@ -10178,7 +10471,7 @@
       <w:lvlText w:val="%1.%2.%3.%4.%5."/>
       <w:lvlJc w:val="left"/>
       <w:pPr>
-        <w:ind w:left="2232" w:firstLine="1440"/>
+        <w:ind w:left="1872" w:firstLine="1440"/>
       </w:pPr>
       <w:rPr>
         <w:rFonts w:hint="default"/>
@@ -10190,7 +10483,7 @@
       <w:lvlText w:val="%1.%2.%3.%4.%5.%6."/>
       <w:lvlJc w:val="left"/>
       <w:pPr>
-        <w:ind w:left="2736" w:firstLine="1800"/>
+        <w:ind w:left="2376" w:firstLine="1800"/>
       </w:pPr>
       <w:rPr>
         <w:rFonts w:hint="default"/>
@@ -10202,7 +10495,7 @@
       <w:lvlText w:val="%1.%2.%3.%4.%5.%6.%7."/>
       <w:lvlJc w:val="left"/>
       <w:pPr>
-        <w:ind w:left="3240" w:firstLine="2160"/>
+        <w:ind w:left="2880" w:firstLine="2160"/>
       </w:pPr>
       <w:rPr>
         <w:rFonts w:hint="default"/>
@@ -10214,7 +10507,7 @@
       <w:lvlText w:val="%1.%2.%3.%4.%5.%6.%7.%8."/>
       <w:lvlJc w:val="left"/>
       <w:pPr>
-        <w:ind w:left="3744" w:firstLine="2519"/>
+        <w:ind w:left="3384" w:firstLine="2519"/>
       </w:pPr>
       <w:rPr>
         <w:rFonts w:hint="default"/>
@@ -10226,19 +10519,19 @@
       <w:lvlText w:val="%1.%2.%3.%4.%5.%6.%7.%8.%9."/>
       <w:lvlJc w:val="left"/>
       <w:pPr>
-        <w:ind w:left="4320" w:firstLine="2880"/>
+        <w:ind w:left="3960" w:firstLine="2880"/>
       </w:pPr>
       <w:rPr>
         <w:rFonts w:hint="default"/>
       </w:rPr>
     </w:lvl>
   </w:abstractNum>
-  <w:abstractNum w:abstractNumId="4" w15:restartNumberingAfterBreak="0">
+  <w:abstractNum w:abstractNumId="5" w15:restartNumberingAfterBreak="0">
     <w:nsid w:val="2F1155F1"/>
     <w:multiLevelType w:val="multilevel"/>
-    <w:tmpl w:val="0186C46E"/>
+    <w:tmpl w:val="71EA8FAE"/>
     <w:lvl w:ilvl="0">
-      <w:start w:val="8"/>
+      <w:start w:val="6"/>
       <w:numFmt w:val="decimal"/>
       <w:lvlText w:val="%1."/>
       <w:lvlJc w:val="left"/>
@@ -10348,17 +10641,103 @@
       </w:rPr>
     </w:lvl>
   </w:abstractNum>
-  <w:abstractNum w:abstractNumId="5" w15:restartNumberingAfterBreak="0">
-    <w:nsid w:val="51F7333E"/>
-    <w:multiLevelType w:val="multilevel"/>
-    <w:tmpl w:val="30C2DE30"/>
-    <w:lvl w:ilvl="0">
-      <w:start w:val="20"/>
+  <w:abstractNum w:abstractNumId="6" w15:restartNumberingAfterBreak="0">
+    <w:nsid w:val="3812407A"/>
+    <w:multiLevelType w:val="hybridMultilevel"/>
+    <w:tmpl w:val="970299C6"/>
+    <w:lvl w:ilvl="0" w:tplc="0409000F">
+      <w:start w:val="1"/>
       <w:numFmt w:val="decimal"/>
       <w:lvlText w:val="%1."/>
       <w:lvlJc w:val="left"/>
       <w:pPr>
-        <w:ind w:left="360" w:firstLine="0"/>
+        <w:ind w:left="720" w:hanging="360"/>
+      </w:pPr>
+    </w:lvl>
+    <w:lvl w:ilvl="1" w:tplc="04090019" w:tentative="1">
+      <w:start w:val="1"/>
+      <w:numFmt w:val="lowerLetter"/>
+      <w:lvlText w:val="%2."/>
+      <w:lvlJc w:val="left"/>
+      <w:pPr>
+        <w:ind w:left="1440" w:hanging="360"/>
+      </w:pPr>
+    </w:lvl>
+    <w:lvl w:ilvl="2" w:tplc="0409001B" w:tentative="1">
+      <w:start w:val="1"/>
+      <w:numFmt w:val="lowerRoman"/>
+      <w:lvlText w:val="%3."/>
+      <w:lvlJc w:val="right"/>
+      <w:pPr>
+        <w:ind w:left="2160" w:hanging="180"/>
+      </w:pPr>
+    </w:lvl>
+    <w:lvl w:ilvl="3" w:tplc="0409000F" w:tentative="1">
+      <w:start w:val="1"/>
+      <w:numFmt w:val="decimal"/>
+      <w:lvlText w:val="%4."/>
+      <w:lvlJc w:val="left"/>
+      <w:pPr>
+        <w:ind w:left="2880" w:hanging="360"/>
+      </w:pPr>
+    </w:lvl>
+    <w:lvl w:ilvl="4" w:tplc="04090019" w:tentative="1">
+      <w:start w:val="1"/>
+      <w:numFmt w:val="lowerLetter"/>
+      <w:lvlText w:val="%5."/>
+      <w:lvlJc w:val="left"/>
+      <w:pPr>
+        <w:ind w:left="3600" w:hanging="360"/>
+      </w:pPr>
+    </w:lvl>
+    <w:lvl w:ilvl="5" w:tplc="0409001B" w:tentative="1">
+      <w:start w:val="1"/>
+      <w:numFmt w:val="lowerRoman"/>
+      <w:lvlText w:val="%6."/>
+      <w:lvlJc w:val="right"/>
+      <w:pPr>
+        <w:ind w:left="4320" w:hanging="180"/>
+      </w:pPr>
+    </w:lvl>
+    <w:lvl w:ilvl="6" w:tplc="0409000F" w:tentative="1">
+      <w:start w:val="1"/>
+      <w:numFmt w:val="decimal"/>
+      <w:lvlText w:val="%7."/>
+      <w:lvlJc w:val="left"/>
+      <w:pPr>
+        <w:ind w:left="5040" w:hanging="360"/>
+      </w:pPr>
+    </w:lvl>
+    <w:lvl w:ilvl="7" w:tplc="04090019" w:tentative="1">
+      <w:start w:val="1"/>
+      <w:numFmt w:val="lowerLetter"/>
+      <w:lvlText w:val="%8."/>
+      <w:lvlJc w:val="left"/>
+      <w:pPr>
+        <w:ind w:left="5760" w:hanging="360"/>
+      </w:pPr>
+    </w:lvl>
+    <w:lvl w:ilvl="8" w:tplc="0409001B" w:tentative="1">
+      <w:start w:val="1"/>
+      <w:numFmt w:val="lowerRoman"/>
+      <w:lvlText w:val="%9."/>
+      <w:lvlJc w:val="right"/>
+      <w:pPr>
+        <w:ind w:left="6480" w:hanging="180"/>
+      </w:pPr>
+    </w:lvl>
+  </w:abstractNum>
+  <w:abstractNum w:abstractNumId="7" w15:restartNumberingAfterBreak="0">
+    <w:nsid w:val="51F7333E"/>
+    <w:multiLevelType w:val="multilevel"/>
+    <w:tmpl w:val="21923C98"/>
+    <w:lvl w:ilvl="0">
+      <w:start w:val="11"/>
+      <w:numFmt w:val="decimal"/>
+      <w:lvlText w:val="%1."/>
+      <w:lvlJc w:val="left"/>
+      <w:pPr>
+        <w:ind w:left="0" w:firstLine="0"/>
       </w:pPr>
       <w:rPr>
         <w:rFonts w:hint="default"/>
@@ -10371,7 +10750,7 @@
       <w:lvlText w:val="%1.%2."/>
       <w:lvlJc w:val="left"/>
       <w:pPr>
-        <w:ind w:left="792" w:firstLine="360"/>
+        <w:ind w:left="432" w:firstLine="360"/>
       </w:pPr>
       <w:rPr>
         <w:rFonts w:hint="default"/>
@@ -10384,7 +10763,7 @@
       <w:lvlText w:val="%1.%2.%3."/>
       <w:lvlJc w:val="left"/>
       <w:pPr>
-        <w:ind w:left="1224" w:firstLine="720"/>
+        <w:ind w:left="864" w:firstLine="720"/>
       </w:pPr>
       <w:rPr>
         <w:rFonts w:hint="default"/>
@@ -10396,7 +10775,7 @@
       <w:lvlText w:val="%1.%2.%3.%4."/>
       <w:lvlJc w:val="left"/>
       <w:pPr>
-        <w:ind w:left="1728" w:firstLine="1080"/>
+        <w:ind w:left="1368" w:firstLine="1080"/>
       </w:pPr>
       <w:rPr>
         <w:rFonts w:hint="default"/>
@@ -10408,7 +10787,7 @@
       <w:lvlText w:val="%1.%2.%3.%4.%5."/>
       <w:lvlJc w:val="left"/>
       <w:pPr>
-        <w:ind w:left="2232" w:firstLine="1440"/>
+        <w:ind w:left="1872" w:firstLine="1440"/>
       </w:pPr>
       <w:rPr>
         <w:rFonts w:hint="default"/>
@@ -10420,7 +10799,7 @@
       <w:lvlText w:val="%1.%2.%3.%4.%5.%6."/>
       <w:lvlJc w:val="left"/>
       <w:pPr>
-        <w:ind w:left="2736" w:firstLine="1800"/>
+        <w:ind w:left="2376" w:firstLine="1800"/>
       </w:pPr>
       <w:rPr>
         <w:rFonts w:hint="default"/>
@@ -10432,7 +10811,7 @@
       <w:lvlText w:val="%1.%2.%3.%4.%5.%6.%7."/>
       <w:lvlJc w:val="left"/>
       <w:pPr>
-        <w:ind w:left="3240" w:firstLine="2160"/>
+        <w:ind w:left="2880" w:firstLine="2160"/>
       </w:pPr>
       <w:rPr>
         <w:rFonts w:hint="default"/>
@@ -10444,7 +10823,7 @@
       <w:lvlText w:val="%1.%2.%3.%4.%5.%6.%7.%8."/>
       <w:lvlJc w:val="left"/>
       <w:pPr>
-        <w:ind w:left="3744" w:firstLine="2519"/>
+        <w:ind w:left="3384" w:firstLine="2519"/>
       </w:pPr>
       <w:rPr>
         <w:rFonts w:hint="default"/>
@@ -10456,19 +10835,134 @@
       <w:lvlText w:val="%1.%2.%3.%4.%5.%6.%7.%8.%9."/>
       <w:lvlJc w:val="left"/>
       <w:pPr>
-        <w:ind w:left="4320" w:firstLine="2880"/>
+        <w:ind w:left="3960" w:firstLine="2880"/>
       </w:pPr>
       <w:rPr>
         <w:rFonts w:hint="default"/>
       </w:rPr>
     </w:lvl>
   </w:abstractNum>
-  <w:abstractNum w:abstractNumId="6" w15:restartNumberingAfterBreak="0">
-    <w:nsid w:val="616D6BAA"/>
+  <w:abstractNum w:abstractNumId="8" w15:restartNumberingAfterBreak="0">
+    <w:nsid w:val="56D27104"/>
     <w:multiLevelType w:val="multilevel"/>
-    <w:tmpl w:val="673CF408"/>
+    <w:tmpl w:val="C694AA02"/>
     <w:lvl w:ilvl="0">
-      <w:start w:val="12"/>
+      <w:start w:val="19"/>
+      <w:numFmt w:val="decimal"/>
+      <w:lvlText w:val="%1."/>
+      <w:lvlJc w:val="left"/>
+      <w:pPr>
+        <w:ind w:left="0" w:firstLine="0"/>
+      </w:pPr>
+      <w:rPr>
+        <w:rFonts w:hint="default"/>
+        <w:b/>
+      </w:rPr>
+    </w:lvl>
+    <w:lvl w:ilvl="1">
+      <w:start w:val="1"/>
+      <w:numFmt w:val="decimal"/>
+      <w:lvlText w:val="%1.%2."/>
+      <w:lvlJc w:val="left"/>
+      <w:pPr>
+        <w:ind w:left="432" w:firstLine="360"/>
+      </w:pPr>
+      <w:rPr>
+        <w:rFonts w:hint="default"/>
+        <w:b/>
+      </w:rPr>
+    </w:lvl>
+    <w:lvl w:ilvl="2">
+      <w:start w:val="1"/>
+      <w:numFmt w:val="decimal"/>
+      <w:lvlText w:val="%1.%2.%3."/>
+      <w:lvlJc w:val="left"/>
+      <w:pPr>
+        <w:ind w:left="864" w:firstLine="720"/>
+      </w:pPr>
+      <w:rPr>
+        <w:rFonts w:hint="default"/>
+      </w:rPr>
+    </w:lvl>
+    <w:lvl w:ilvl="3">
+      <w:start w:val="1"/>
+      <w:numFmt w:val="decimal"/>
+      <w:lvlText w:val="%1.%2.%3.%4."/>
+      <w:lvlJc w:val="left"/>
+      <w:pPr>
+        <w:ind w:left="1368" w:firstLine="1080"/>
+      </w:pPr>
+      <w:rPr>
+        <w:rFonts w:hint="default"/>
+      </w:rPr>
+    </w:lvl>
+    <w:lvl w:ilvl="4">
+      <w:start w:val="1"/>
+      <w:numFmt w:val="decimal"/>
+      <w:lvlText w:val="%1.%2.%3.%4.%5."/>
+      <w:lvlJc w:val="left"/>
+      <w:pPr>
+        <w:ind w:left="1872" w:firstLine="1440"/>
+      </w:pPr>
+      <w:rPr>
+        <w:rFonts w:hint="default"/>
+      </w:rPr>
+    </w:lvl>
+    <w:lvl w:ilvl="5">
+      <w:start w:val="1"/>
+      <w:numFmt w:val="decimal"/>
+      <w:lvlText w:val="%1.%2.%3.%4.%5.%6."/>
+      <w:lvlJc w:val="left"/>
+      <w:pPr>
+        <w:ind w:left="2376" w:firstLine="1800"/>
+      </w:pPr>
+      <w:rPr>
+        <w:rFonts w:hint="default"/>
+      </w:rPr>
+    </w:lvl>
+    <w:lvl w:ilvl="6">
+      <w:start w:val="1"/>
+      <w:numFmt w:val="decimal"/>
+      <w:lvlText w:val="%1.%2.%3.%4.%5.%6.%7."/>
+      <w:lvlJc w:val="left"/>
+      <w:pPr>
+        <w:ind w:left="2880" w:firstLine="2160"/>
+      </w:pPr>
+      <w:rPr>
+        <w:rFonts w:hint="default"/>
+      </w:rPr>
+    </w:lvl>
+    <w:lvl w:ilvl="7">
+      <w:start w:val="1"/>
+      <w:numFmt w:val="decimal"/>
+      <w:lvlText w:val="%1.%2.%3.%4.%5.%6.%7.%8."/>
+      <w:lvlJc w:val="left"/>
+      <w:pPr>
+        <w:ind w:left="3384" w:firstLine="2519"/>
+      </w:pPr>
+      <w:rPr>
+        <w:rFonts w:hint="default"/>
+      </w:rPr>
+    </w:lvl>
+    <w:lvl w:ilvl="8">
+      <w:start w:val="1"/>
+      <w:numFmt w:val="decimal"/>
+      <w:lvlText w:val="%1.%2.%3.%4.%5.%6.%7.%8.%9."/>
+      <w:lvlJc w:val="left"/>
+      <w:pPr>
+        <w:ind w:left="3960" w:firstLine="2880"/>
+      </w:pPr>
+      <w:rPr>
+        <w:rFonts w:hint="default"/>
+      </w:rPr>
+    </w:lvl>
+  </w:abstractNum>
+  <w:abstractNum w:abstractNumId="9" w15:restartNumberingAfterBreak="0">
+    <w:nsid w:val="5DF96FA7"/>
+    <w:multiLevelType w:val="multilevel"/>
+    <w:tmpl w:val="CAD27602"/>
+    <w:lvl w:ilvl="0">
+      <w:start w:val="14"/>
       <w:numFmt w:val="decimal"/>
       <w:lvlText w:val="%1."/>
       <w:lvlJc w:val="left"/>
@@ -10578,7 +11072,122 @@
       </w:rPr>
     </w:lvl>
   </w:abstractNum>
-  <w:abstractNum w:abstractNumId="7" w15:restartNumberingAfterBreak="0">
+  <w:abstractNum w:abstractNumId="10" w15:restartNumberingAfterBreak="0">
+    <w:nsid w:val="616D6BAA"/>
+    <w:multiLevelType w:val="multilevel"/>
+    <w:tmpl w:val="720EE0C8"/>
+    <w:lvl w:ilvl="0">
+      <w:start w:val="8"/>
+      <w:numFmt w:val="decimal"/>
+      <w:lvlText w:val="%1."/>
+      <w:lvlJc w:val="left"/>
+      <w:pPr>
+        <w:ind w:left="360" w:hanging="360"/>
+      </w:pPr>
+      <w:rPr>
+        <w:rFonts w:hint="default"/>
+        <w:b/>
+      </w:rPr>
+    </w:lvl>
+    <w:lvl w:ilvl="1">
+      <w:start w:val="10"/>
+      <w:numFmt w:val="decimal"/>
+      <w:lvlText w:val="%2."/>
+      <w:lvlJc w:val="left"/>
+      <w:pPr>
+        <w:ind w:left="360" w:hanging="360"/>
+      </w:pPr>
+      <w:rPr>
+        <w:rFonts w:hint="default"/>
+        <w:b/>
+      </w:rPr>
+    </w:lvl>
+    <w:lvl w:ilvl="2">
+      <w:start w:val="1"/>
+      <w:numFmt w:val="decimal"/>
+      <w:lvlText w:val="%1.%2.%3"/>
+      <w:lvlJc w:val="left"/>
+      <w:pPr>
+        <w:ind w:left="720" w:hanging="720"/>
+      </w:pPr>
+      <w:rPr>
+        <w:rFonts w:hint="default"/>
+      </w:rPr>
+    </w:lvl>
+    <w:lvl w:ilvl="3">
+      <w:start w:val="1"/>
+      <w:numFmt w:val="decimal"/>
+      <w:lvlText w:val="%1.%2.%3.%4"/>
+      <w:lvlJc w:val="left"/>
+      <w:pPr>
+        <w:ind w:left="720" w:hanging="720"/>
+      </w:pPr>
+      <w:rPr>
+        <w:rFonts w:hint="default"/>
+      </w:rPr>
+    </w:lvl>
+    <w:lvl w:ilvl="4">
+      <w:start w:val="1"/>
+      <w:numFmt w:val="decimal"/>
+      <w:lvlText w:val="%1.%2.%3.%4.%5"/>
+      <w:lvlJc w:val="left"/>
+      <w:pPr>
+        <w:ind w:left="1080" w:hanging="1080"/>
+      </w:pPr>
+      <w:rPr>
+        <w:rFonts w:hint="default"/>
+      </w:rPr>
+    </w:lvl>
+    <w:lvl w:ilvl="5">
+      <w:start w:val="1"/>
+      <w:numFmt w:val="decimal"/>
+      <w:lvlText w:val="%1.%2.%3.%4.%5.%6"/>
+      <w:lvlJc w:val="left"/>
+      <w:pPr>
+        <w:ind w:left="1080" w:hanging="1080"/>
+      </w:pPr>
+      <w:rPr>
+        <w:rFonts w:hint="default"/>
+      </w:rPr>
+    </w:lvl>
+    <w:lvl w:ilvl="6">
+      <w:start w:val="1"/>
+      <w:numFmt w:val="decimal"/>
+      <w:lvlText w:val="%1.%2.%3.%4.%5.%6.%7"/>
+      <w:lvlJc w:val="left"/>
+      <w:pPr>
+        <w:ind w:left="1440" w:hanging="1440"/>
+      </w:pPr>
+      <w:rPr>
+        <w:rFonts w:hint="default"/>
+      </w:rPr>
+    </w:lvl>
+    <w:lvl w:ilvl="7">
+      <w:start w:val="1"/>
+      <w:numFmt w:val="decimal"/>
+      <w:lvlText w:val="%1.%2.%3.%4.%5.%6.%7.%8"/>
+      <w:lvlJc w:val="left"/>
+      <w:pPr>
+        <w:ind w:left="1440" w:hanging="1440"/>
+      </w:pPr>
+      <w:rPr>
+        <w:rFonts w:hint="default"/>
+      </w:rPr>
+    </w:lvl>
+    <w:lvl w:ilvl="8">
+      <w:start w:val="1"/>
+      <w:numFmt w:val="decimal"/>
+      <w:lvlText w:val="%1.%2.%3.%4.%5.%6.%7.%8.%9"/>
+      <w:lvlJc w:val="left"/>
+      <w:pPr>
+        <w:ind w:left="1440" w:hanging="1440"/>
+      </w:pPr>
+      <w:rPr>
+        <w:rFonts w:hint="default"/>
+      </w:rPr>
+    </w:lvl>
+  </w:abstractNum>
+  <w:abstractNum w:abstractNumId="11" w15:restartNumberingAfterBreak="0">
     <w:nsid w:val="79057620"/>
     <w:multiLevelType w:val="multilevel"/>
     <w:tmpl w:val="5AE221CC"/>
@@ -10693,39 +11302,161 @@
       </w:rPr>
     </w:lvl>
   </w:abstractNum>
+  <w:abstractNum w:abstractNumId="12" w15:restartNumberingAfterBreak="0">
+    <w:nsid w:val="790E573C"/>
+    <w:multiLevelType w:val="multilevel"/>
+    <w:tmpl w:val="E5B2A46C"/>
+    <w:lvl w:ilvl="0">
+      <w:start w:val="22"/>
+      <w:numFmt w:val="decimal"/>
+      <w:lvlText w:val="%1."/>
+      <w:lvlJc w:val="left"/>
+      <w:pPr>
+        <w:ind w:left="0" w:firstLine="0"/>
+      </w:pPr>
+      <w:rPr>
+        <w:rFonts w:hint="default"/>
+        <w:b/>
+      </w:rPr>
+    </w:lvl>
+    <w:lvl w:ilvl="1">
+      <w:start w:val="3"/>
+      <w:numFmt w:val="decimal"/>
+      <w:lvlText w:val="%1.%2."/>
+      <w:lvlJc w:val="left"/>
+      <w:pPr>
+        <w:ind w:left="432" w:firstLine="360"/>
+      </w:pPr>
+      <w:rPr>
+        <w:rFonts w:hint="default"/>
+        <w:b/>
+      </w:rPr>
+    </w:lvl>
+    <w:lvl w:ilvl="2">
+      <w:start w:val="1"/>
+      <w:numFmt w:val="decimal"/>
+      <w:lvlText w:val="%1.%2.%3."/>
+      <w:lvlJc w:val="left"/>
+      <w:pPr>
+        <w:ind w:left="864" w:firstLine="720"/>
+      </w:pPr>
+      <w:rPr>
+        <w:rFonts w:hint="default"/>
+      </w:rPr>
+    </w:lvl>
+    <w:lvl w:ilvl="3">
+      <w:start w:val="1"/>
+      <w:numFmt w:val="decimal"/>
+      <w:lvlText w:val="%1.%2.%3.%4."/>
+      <w:lvlJc w:val="left"/>
+      <w:pPr>
+        <w:ind w:left="1368" w:firstLine="1080"/>
+      </w:pPr>
+      <w:rPr>
+        <w:rFonts w:hint="default"/>
+      </w:rPr>
+    </w:lvl>
+    <w:lvl w:ilvl="4">
+      <w:start w:val="1"/>
+      <w:numFmt w:val="decimal"/>
+      <w:lvlText w:val="%1.%2.%3.%4.%5."/>
+      <w:lvlJc w:val="left"/>
+      <w:pPr>
+        <w:ind w:left="1872" w:firstLine="1440"/>
+      </w:pPr>
+      <w:rPr>
+        <w:rFonts w:hint="default"/>
+      </w:rPr>
+    </w:lvl>
+    <w:lvl w:ilvl="5">
+      <w:start w:val="1"/>
+      <w:numFmt w:val="decimal"/>
+      <w:lvlText w:val="%1.%2.%3.%4.%5.%6."/>
+      <w:lvlJc w:val="left"/>
+      <w:pPr>
+        <w:ind w:left="2376" w:firstLine="1800"/>
+      </w:pPr>
+      <w:rPr>
+        <w:rFonts w:hint="default"/>
+      </w:rPr>
+    </w:lvl>
+    <w:lvl w:ilvl="6">
+      <w:start w:val="1"/>
+      <w:numFmt w:val="decimal"/>
+      <w:lvlText w:val="%1.%2.%3.%4.%5.%6.%7."/>
+      <w:lvlJc w:val="left"/>
+      <w:pPr>
+        <w:ind w:left="2880" w:firstLine="2160"/>
+      </w:pPr>
+      <w:rPr>
+        <w:rFonts w:hint="default"/>
+      </w:rPr>
+    </w:lvl>
+    <w:lvl w:ilvl="7">
+      <w:start w:val="1"/>
+      <w:numFmt w:val="decimal"/>
+      <w:lvlText w:val="%1.%2.%3.%4.%5.%6.%7.%8."/>
+      <w:lvlJc w:val="left"/>
+      <w:pPr>
+        <w:ind w:left="3384" w:firstLine="2519"/>
+      </w:pPr>
+      <w:rPr>
+        <w:rFonts w:hint="default"/>
+      </w:rPr>
+    </w:lvl>
+    <w:lvl w:ilvl="8">
+      <w:start w:val="1"/>
+      <w:numFmt w:val="decimal"/>
+      <w:lvlText w:val="%1.%2.%3.%4.%5.%6.%7.%8.%9."/>
+      <w:lvlJc w:val="left"/>
+      <w:pPr>
+        <w:ind w:left="3960" w:firstLine="2880"/>
+      </w:pPr>
+      <w:rPr>
+        <w:rFonts w:hint="default"/>
+      </w:rPr>
+    </w:lvl>
+  </w:abstractNum>
   <w:num w:numId="1">
-    <w:abstractNumId w:val="2"/>
+    <w:abstractNumId w:val="3"/>
   </w:num>
   <w:num w:numId="2">
-    <w:abstractNumId w:val="7"/>
+    <w:abstractNumId w:val="11"/>
   </w:num>
   <w:num w:numId="3">
     <w:abstractNumId w:val="0"/>
   </w:num>
   <w:num w:numId="4">
+    <w:abstractNumId w:val="7"/>
+  </w:num>
+  <w:num w:numId="5">
+    <w:abstractNumId w:val="2"/>
+  </w:num>
+  <w:num w:numId="6">
     <w:abstractNumId w:val="5"/>
   </w:num>
-  <w:num w:numId="5">
+  <w:num w:numId="7">
+    <w:abstractNumId w:val="10"/>
+  </w:num>
+  <w:num w:numId="8">
+    <w:abstractNumId w:val="4"/>
+  </w:num>
+  <w:num w:numId="9">
+    <w:abstractNumId w:val="6"/>
+  </w:num>
+  <w:num w:numId="10">
     <w:abstractNumId w:val="1"/>
   </w:num>
-  <w:num w:numId="6">
-    <w:abstractNumId w:val="4"/>
+  <w:num w:numId="11">
+    <w:abstractNumId w:val="9"/>
   </w:num>
-  <w:num w:numId="7">
-    <w:abstractNumId w:val="6"/>
+  <w:num w:numId="12">
+    <w:abstractNumId w:val="8"/>
   </w:num>
-  <w:num w:numId="8">
-    <w:abstractNumId w:val="3"/>
+  <w:num w:numId="13">
+    <w:abstractNumId w:val="12"/>
   </w:num>
 </w:numbering>
-</file>
-
-<file path=word/people.xml><?xml version="1.0" encoding="utf-8"?>
-<w15:people xmlns:wpc="http://schemas.microsoft.com/office/word/2010/wordprocessingCanvas" xmlns:mc="http://schemas.openxmlformats.org/markup-compatibility/2006" xmlns:o="urn:schemas-microsoft-com:office:office" xmlns:r="http://schemas.openxmlformats.org/officeDocument/2006/relationships" xmlns:m="http://schemas.openxmlformats.org/officeDocument/2006/math" xmlns:v="urn:schemas-microsoft-com:vml" xmlns:wp14="http://schemas.microsoft.com/office/word/2010/wordprocessingDrawing" xmlns:wp="http://schemas.openxmlformats.org/drawingml/2006/wordprocessingDrawing" xmlns:w10="urn:schemas-microsoft-com:office:word" xmlns:w="http://schemas.openxmlformats.org/wordprocessingml/2006/main" xmlns:w14="http://schemas.microsoft.com/office/word/2010/wordml" xmlns:w15="http://schemas.microsoft.com/office/word/2012/wordml" xmlns:wpg="http://schemas.microsoft.com/office/word/2010/wordprocessingGroup" xmlns:wpi="http://schemas.microsoft.com/office/word/2010/wordprocessingInk" xmlns:wne="http://schemas.microsoft.com/office/word/2006/wordml" xmlns:wps="http://schemas.microsoft.com/office/word/2010/wordprocessingShape" mc:Ignorable="w14 w15 wp14">
-  <w15:person w15:author="Caio Faro">
-    <w15:presenceInfo w15:providerId="Windows Live" w15:userId="e925118240dd1eec"/>
-  </w15:person>
-</w15:people>
 </file>
 
 <file path=word/styles.xml><?xml version="1.0" encoding="utf-8"?>

</xml_diff>